<commit_message>
Actualizacion de la documentacion del proyecto y creacion del datasource
</commit_message>
<xml_diff>
--- a/DOCUMENTACION PROYECTO/SPRINT-1/1. REQUERIMIENTOS/AutomationCDA - FULLSTACK.docx
+++ b/DOCUMENTACION PROYECTO/SPRINT-1/1. REQUERIMIENTOS/AutomationCDA - FULLSTACK.docx
@@ -17,58 +17,33 @@
           <w:b/>
           <w:color w:val="000000" w:themeColor="text1"/>
         </w:rPr>
-        <w:t xml:space="preserve">GRUPO </w:t>
-      </w:r>
-      <w:proofErr w:type="spellStart"/>
+        <w:t xml:space="preserve">GRUPO FULLSTACK </w:t>
+      </w:r>
       <w:r>
         <w:rPr>
           <w:b/>
           <w:color w:val="000000" w:themeColor="text1"/>
         </w:rPr>
-        <w:t>FULLSTACK</w:t>
-      </w:r>
-      <w:proofErr w:type="spellEnd"/>
+        <w:t xml:space="preserve">- </w:t>
+      </w:r>
       <w:r>
         <w:rPr>
           <w:b/>
           <w:color w:val="000000" w:themeColor="text1"/>
         </w:rPr>
-        <w:t xml:space="preserve"> </w:t>
+        <w:t xml:space="preserve">PROYECTO “AutomationCDA” </w:t>
       </w:r>
     </w:p>
     <w:p>
       <w:pPr>
         <w:widowControl w:val="0"/>
-        <w:spacing w:line="240" w:lineRule="auto"/>
+        <w:spacing w:before="35" w:line="240" w:lineRule="auto"/>
         <w:jc w:val="center"/>
         <w:rPr>
           <w:b/>
           <w:color w:val="000000" w:themeColor="text1"/>
         </w:rPr>
       </w:pPr>
-      <w:r>
-        <w:rPr>
-          <w:b/>
-          <w:color w:val="000000" w:themeColor="text1"/>
-        </w:rPr>
-        <w:t>PROYECTO: “</w:t>
-      </w:r>
-      <w:proofErr w:type="spellStart"/>
-      <w:r>
-        <w:rPr>
-          <w:b/>
-          <w:color w:val="000000" w:themeColor="text1"/>
-        </w:rPr>
-        <w:t>AutomationCDA</w:t>
-      </w:r>
-      <w:proofErr w:type="spellEnd"/>
-      <w:r>
-        <w:rPr>
-          <w:b/>
-          <w:color w:val="000000" w:themeColor="text1"/>
-        </w:rPr>
-        <w:t xml:space="preserve">” </w:t>
-      </w:r>
     </w:p>
     <w:p>
       <w:pPr>
@@ -503,13 +478,7 @@
               <w:rPr>
                 <w:color w:val="000000" w:themeColor="text1"/>
               </w:rPr>
-              <w:t>Rodríguez</w:t>
-            </w:r>
-            <w:r>
-              <w:rPr>
-                <w:color w:val="000000" w:themeColor="text1"/>
-              </w:rPr>
-              <w:t xml:space="preserve"> Tafur</w:t>
+              <w:t>Rodríguez Tafur</w:t>
             </w:r>
           </w:p>
         </w:tc>
@@ -752,178 +721,6 @@
               </w:rPr>
               <w:t>jorgehernansoto@gmail.com</w:t>
             </w:r>
-          </w:p>
-        </w:tc>
-      </w:tr>
-      <w:tr>
-        <w:trPr>
-          <w:trHeight w:val="315"/>
-        </w:trPr>
-        <w:tc>
-          <w:tcPr>
-            <w:tcW w:w="2145" w:type="dxa"/>
-            <w:tcBorders>
-              <w:top w:val="single" w:sz="6" w:space="0" w:color="CCCCCC"/>
-              <w:left w:val="single" w:sz="6" w:space="0" w:color="CCCCCC"/>
-              <w:bottom w:val="single" w:sz="6" w:space="0" w:color="CCCCCC"/>
-              <w:right w:val="single" w:sz="6" w:space="0" w:color="CCCCCC"/>
-            </w:tcBorders>
-            <w:tcMar>
-              <w:top w:w="40" w:type="dxa"/>
-              <w:left w:w="40" w:type="dxa"/>
-              <w:bottom w:w="40" w:type="dxa"/>
-              <w:right w:w="40" w:type="dxa"/>
-            </w:tcMar>
-            <w:vAlign w:val="center"/>
-          </w:tcPr>
-          <w:p>
-            <w:pPr>
-              <w:widowControl w:val="0"/>
-              <w:jc w:val="center"/>
-              <w:rPr>
-                <w:color w:val="000000" w:themeColor="text1"/>
-              </w:rPr>
-            </w:pPr>
-          </w:p>
-        </w:tc>
-        <w:tc>
-          <w:tcPr>
-            <w:tcW w:w="3165" w:type="dxa"/>
-            <w:tcBorders>
-              <w:top w:val="single" w:sz="6" w:space="0" w:color="CCCCCC"/>
-              <w:left w:val="single" w:sz="6" w:space="0" w:color="CCCCCC"/>
-              <w:bottom w:val="single" w:sz="6" w:space="0" w:color="CCCCCC"/>
-              <w:right w:val="single" w:sz="6" w:space="0" w:color="CCCCCC"/>
-            </w:tcBorders>
-            <w:tcMar>
-              <w:top w:w="40" w:type="dxa"/>
-              <w:left w:w="40" w:type="dxa"/>
-              <w:bottom w:w="40" w:type="dxa"/>
-              <w:right w:w="40" w:type="dxa"/>
-            </w:tcMar>
-            <w:vAlign w:val="center"/>
-          </w:tcPr>
-          <w:p>
-            <w:pPr>
-              <w:widowControl w:val="0"/>
-              <w:jc w:val="center"/>
-              <w:rPr>
-                <w:color w:val="000000" w:themeColor="text1"/>
-              </w:rPr>
-            </w:pPr>
-          </w:p>
-        </w:tc>
-        <w:tc>
-          <w:tcPr>
-            <w:tcW w:w="4245" w:type="dxa"/>
-            <w:tcBorders>
-              <w:top w:val="single" w:sz="6" w:space="0" w:color="CCCCCC"/>
-              <w:left w:val="single" w:sz="6" w:space="0" w:color="CCCCCC"/>
-              <w:bottom w:val="single" w:sz="6" w:space="0" w:color="CCCCCC"/>
-              <w:right w:val="single" w:sz="6" w:space="0" w:color="CCCCCC"/>
-            </w:tcBorders>
-            <w:tcMar>
-              <w:top w:w="40" w:type="dxa"/>
-              <w:left w:w="40" w:type="dxa"/>
-              <w:bottom w:w="40" w:type="dxa"/>
-              <w:right w:w="40" w:type="dxa"/>
-            </w:tcMar>
-            <w:vAlign w:val="center"/>
-          </w:tcPr>
-          <w:p>
-            <w:pPr>
-              <w:widowControl w:val="0"/>
-              <w:jc w:val="center"/>
-              <w:rPr>
-                <w:color w:val="000000" w:themeColor="text1"/>
-              </w:rPr>
-            </w:pPr>
-          </w:p>
-        </w:tc>
-      </w:tr>
-      <w:tr>
-        <w:trPr>
-          <w:trHeight w:val="315"/>
-        </w:trPr>
-        <w:tc>
-          <w:tcPr>
-            <w:tcW w:w="2145" w:type="dxa"/>
-            <w:tcBorders>
-              <w:top w:val="single" w:sz="6" w:space="0" w:color="CCCCCC"/>
-              <w:left w:val="single" w:sz="6" w:space="0" w:color="CCCCCC"/>
-              <w:bottom w:val="single" w:sz="6" w:space="0" w:color="CCCCCC"/>
-              <w:right w:val="single" w:sz="6" w:space="0" w:color="CCCCCC"/>
-            </w:tcBorders>
-            <w:tcMar>
-              <w:top w:w="40" w:type="dxa"/>
-              <w:left w:w="40" w:type="dxa"/>
-              <w:bottom w:w="40" w:type="dxa"/>
-              <w:right w:w="40" w:type="dxa"/>
-            </w:tcMar>
-            <w:vAlign w:val="center"/>
-          </w:tcPr>
-          <w:p>
-            <w:pPr>
-              <w:widowControl w:val="0"/>
-              <w:jc w:val="center"/>
-              <w:rPr>
-                <w:color w:val="000000" w:themeColor="text1"/>
-              </w:rPr>
-            </w:pPr>
-          </w:p>
-        </w:tc>
-        <w:tc>
-          <w:tcPr>
-            <w:tcW w:w="3165" w:type="dxa"/>
-            <w:tcBorders>
-              <w:top w:val="single" w:sz="6" w:space="0" w:color="CCCCCC"/>
-              <w:left w:val="single" w:sz="6" w:space="0" w:color="CCCCCC"/>
-              <w:bottom w:val="single" w:sz="6" w:space="0" w:color="CCCCCC"/>
-              <w:right w:val="single" w:sz="6" w:space="0" w:color="CCCCCC"/>
-            </w:tcBorders>
-            <w:tcMar>
-              <w:top w:w="40" w:type="dxa"/>
-              <w:left w:w="40" w:type="dxa"/>
-              <w:bottom w:w="40" w:type="dxa"/>
-              <w:right w:w="40" w:type="dxa"/>
-            </w:tcMar>
-            <w:vAlign w:val="center"/>
-          </w:tcPr>
-          <w:p>
-            <w:pPr>
-              <w:widowControl w:val="0"/>
-              <w:jc w:val="center"/>
-              <w:rPr>
-                <w:color w:val="000000" w:themeColor="text1"/>
-              </w:rPr>
-            </w:pPr>
-          </w:p>
-        </w:tc>
-        <w:tc>
-          <w:tcPr>
-            <w:tcW w:w="4245" w:type="dxa"/>
-            <w:tcBorders>
-              <w:top w:val="single" w:sz="6" w:space="0" w:color="CCCCCC"/>
-              <w:left w:val="single" w:sz="6" w:space="0" w:color="CCCCCC"/>
-              <w:bottom w:val="single" w:sz="6" w:space="0" w:color="CCCCCC"/>
-              <w:right w:val="single" w:sz="6" w:space="0" w:color="CCCCCC"/>
-            </w:tcBorders>
-            <w:tcMar>
-              <w:top w:w="40" w:type="dxa"/>
-              <w:left w:w="40" w:type="dxa"/>
-              <w:bottom w:w="40" w:type="dxa"/>
-              <w:right w:w="40" w:type="dxa"/>
-            </w:tcMar>
-            <w:vAlign w:val="center"/>
-          </w:tcPr>
-          <w:p>
-            <w:pPr>
-              <w:widowControl w:val="0"/>
-              <w:jc w:val="center"/>
-              <w:rPr>
-                <w:color w:val="000000" w:themeColor="text1"/>
-              </w:rPr>
-            </w:pPr>
           </w:p>
         </w:tc>
       </w:tr>
@@ -939,9 +736,14 @@
           <w:between w:val="nil"/>
         </w:pBdr>
         <w:spacing w:line="240" w:lineRule="auto"/>
-        <w:rPr>
-          <w:rFonts w:eastAsia="Calibri"/>
-          <w:color w:val="000000" w:themeColor="text1"/>
+        <w:ind w:left="9"/>
+        <w:rPr>
+          <w:rFonts w:eastAsia="Calibri"/>
+          <w:b/>
+          <w:bCs/>
+          <w:color w:val="000000" w:themeColor="text1"/>
+          <w:sz w:val="24"/>
+          <w:szCs w:val="24"/>
         </w:rPr>
       </w:pPr>
     </w:p>
@@ -966,6 +768,28 @@
           <w:szCs w:val="24"/>
         </w:rPr>
       </w:pPr>
+    </w:p>
+    <w:p>
+      <w:pPr>
+        <w:widowControl w:val="0"/>
+        <w:pBdr>
+          <w:top w:val="nil"/>
+          <w:left w:val="nil"/>
+          <w:bottom w:val="nil"/>
+          <w:right w:val="nil"/>
+          <w:between w:val="nil"/>
+        </w:pBdr>
+        <w:spacing w:line="240" w:lineRule="auto"/>
+        <w:ind w:left="9"/>
+        <w:rPr>
+          <w:rFonts w:eastAsia="Calibri"/>
+          <w:b/>
+          <w:bCs/>
+          <w:color w:val="000000" w:themeColor="text1"/>
+          <w:sz w:val="24"/>
+          <w:szCs w:val="24"/>
+        </w:rPr>
+      </w:pPr>
       <w:r>
         <w:rPr>
           <w:rFonts w:eastAsia="Calibri"/>
@@ -1287,7 +1111,35 @@
           <w:rFonts w:eastAsia="Calibri"/>
           <w:color w:val="000000" w:themeColor="text1"/>
         </w:rPr>
-        <w:t xml:space="preserve">Por todo lo anterior, se ha pensado en desarrollar una aplicación que les permita registrar </w:t>
+        <w:t xml:space="preserve">Por todo lo anterior, se ha pensado en desarrollar una aplicación que les permita registrar y consultar la información </w:t>
+      </w:r>
+      <w:r>
+        <w:rPr>
+          <w:rFonts w:eastAsia="Calibri"/>
+          <w:color w:val="000000" w:themeColor="text1"/>
+        </w:rPr>
+        <w:t>de los</w:t>
+      </w:r>
+      <w:r>
+        <w:rPr>
+          <w:rFonts w:eastAsia="Calibri"/>
+          <w:color w:val="000000" w:themeColor="text1"/>
+        </w:rPr>
+        <w:t xml:space="preserve"> registros de niveles realizados y la información de los seguros que tiene cada vehículo. De esta manera se </w:t>
+      </w:r>
+      <w:r>
+        <w:rPr>
+          <w:rFonts w:eastAsia="Calibri"/>
+          <w:color w:val="000000" w:themeColor="text1"/>
+        </w:rPr>
+        <w:t>estaría haciendo</w:t>
+      </w:r>
+      <w:r>
+        <w:rPr>
+          <w:rFonts w:eastAsia="Calibri"/>
+          <w:color w:val="000000" w:themeColor="text1"/>
+        </w:rPr>
+        <w:t xml:space="preserve"> uso de las </w:t>
       </w:r>
       <w:r>
         <w:rPr>
@@ -1295,35 +1147,7 @@
           <w:color w:val="000000" w:themeColor="text1"/>
         </w:rPr>
         <w:lastRenderedPageBreak/>
-        <w:t xml:space="preserve">y consultar la información </w:t>
-      </w:r>
-      <w:r>
-        <w:rPr>
-          <w:rFonts w:eastAsia="Calibri"/>
-          <w:color w:val="000000" w:themeColor="text1"/>
-        </w:rPr>
-        <w:t>de los</w:t>
-      </w:r>
-      <w:r>
-        <w:rPr>
-          <w:rFonts w:eastAsia="Calibri"/>
-          <w:color w:val="000000" w:themeColor="text1"/>
-        </w:rPr>
-        <w:t xml:space="preserve"> registros de niveles realizados y la información de los seguros que tiene cada vehículo. De esta manera se </w:t>
-      </w:r>
-      <w:r>
-        <w:rPr>
-          <w:rFonts w:eastAsia="Calibri"/>
-          <w:color w:val="000000" w:themeColor="text1"/>
-        </w:rPr>
-        <w:t>estaría haciendo</w:t>
-      </w:r>
-      <w:r>
-        <w:rPr>
-          <w:rFonts w:eastAsia="Calibri"/>
-          <w:color w:val="000000" w:themeColor="text1"/>
-        </w:rPr>
-        <w:t xml:space="preserve"> uso de las tecnologías de la información para apoyar uno de los procesos de la empresa, contribuyendo así </w:t>
+        <w:t xml:space="preserve">tecnologías de la información para apoyar uno de los procesos de la empresa, contribuyendo así </w:t>
       </w:r>
       <w:r>
         <w:rPr>
@@ -1659,30 +1483,49 @@
         </w:rPr>
         <w:t xml:space="preserve"> separado el </w:t>
       </w:r>
-      <w:proofErr w:type="spellStart"/>
       <w:r>
         <w:rPr>
           <w:rFonts w:eastAsia="Calibri"/>
           <w:i/>
           <w:color w:val="000000" w:themeColor="text1"/>
         </w:rPr>
-        <w:t>front-end</w:t>
-      </w:r>
-      <w:proofErr w:type="spellEnd"/>
+        <w:t xml:space="preserve">front-end </w:t>
+      </w:r>
+      <w:r>
+        <w:rPr>
+          <w:rFonts w:eastAsia="Calibri"/>
+          <w:color w:val="000000" w:themeColor="text1"/>
+        </w:rPr>
+        <w:t xml:space="preserve">y el </w:t>
+      </w:r>
       <w:r>
         <w:rPr>
           <w:rFonts w:eastAsia="Calibri"/>
           <w:i/>
           <w:color w:val="000000" w:themeColor="text1"/>
         </w:rPr>
-        <w:t xml:space="preserve"> </w:t>
-      </w:r>
-      <w:r>
-        <w:rPr>
-          <w:rFonts w:eastAsia="Calibri"/>
-          <w:color w:val="000000" w:themeColor="text1"/>
-        </w:rPr>
-        <w:t xml:space="preserve">y el </w:t>
+        <w:t>back-end</w:t>
+      </w:r>
+      <w:r>
+        <w:rPr>
+          <w:rFonts w:eastAsia="Calibri"/>
+          <w:color w:val="000000" w:themeColor="text1"/>
+        </w:rPr>
+        <w:t xml:space="preserve">, para tener las responsabilidades separadas y facilitar los cambios en </w:t>
+      </w:r>
+      <w:r>
+        <w:rPr>
+          <w:rFonts w:eastAsia="Calibri"/>
+          <w:color w:val="000000" w:themeColor="text1"/>
+        </w:rPr>
+        <w:t>el futuro</w:t>
+      </w:r>
+      <w:r>
+        <w:rPr>
+          <w:rFonts w:eastAsia="Calibri"/>
+          <w:color w:val="000000" w:themeColor="text1"/>
+        </w:rPr>
+        <w:t xml:space="preserve">. En el </w:t>
       </w:r>
       <w:r>
         <w:rPr>
@@ -1690,87 +1533,14 @@
           <w:i/>
           <w:color w:val="000000" w:themeColor="text1"/>
         </w:rPr>
-        <w:t>back-</w:t>
-      </w:r>
-      <w:proofErr w:type="spellStart"/>
-      <w:r>
-        <w:rPr>
-          <w:rFonts w:eastAsia="Calibri"/>
-          <w:i/>
-          <w:color w:val="000000" w:themeColor="text1"/>
-        </w:rPr>
-        <w:t>end</w:t>
-      </w:r>
-      <w:proofErr w:type="spellEnd"/>
-      <w:r>
-        <w:rPr>
-          <w:rFonts w:eastAsia="Calibri"/>
-          <w:color w:val="000000" w:themeColor="text1"/>
-        </w:rPr>
-        <w:t xml:space="preserve">, para tener las responsabilidades separadas y facilitar los cambios en </w:t>
-      </w:r>
-      <w:r>
-        <w:rPr>
-          <w:rFonts w:eastAsia="Calibri"/>
-          <w:color w:val="000000" w:themeColor="text1"/>
-        </w:rPr>
-        <w:t>el futuro</w:t>
-      </w:r>
-      <w:r>
-        <w:rPr>
-          <w:rFonts w:eastAsia="Calibri"/>
-          <w:color w:val="000000" w:themeColor="text1"/>
-        </w:rPr>
-        <w:t xml:space="preserve">. En el </w:t>
-      </w:r>
-      <w:r>
-        <w:rPr>
-          <w:rFonts w:eastAsia="Calibri"/>
-          <w:i/>
-          <w:color w:val="000000" w:themeColor="text1"/>
-        </w:rPr>
-        <w:t>back-</w:t>
-      </w:r>
-      <w:proofErr w:type="spellStart"/>
-      <w:r>
-        <w:rPr>
-          <w:rFonts w:eastAsia="Calibri"/>
-          <w:i/>
-          <w:color w:val="000000" w:themeColor="text1"/>
-        </w:rPr>
-        <w:t>end</w:t>
-      </w:r>
-      <w:proofErr w:type="spellEnd"/>
-      <w:r>
-        <w:rPr>
-          <w:rFonts w:eastAsia="Calibri"/>
-          <w:i/>
-          <w:color w:val="000000" w:themeColor="text1"/>
-        </w:rPr>
-        <w:t xml:space="preserve"> </w:t>
-      </w:r>
-      <w:r>
-        <w:rPr>
-          <w:rFonts w:eastAsia="Calibri"/>
-          <w:color w:val="000000" w:themeColor="text1"/>
-        </w:rPr>
-        <w:t xml:space="preserve">se usarán servicios con API </w:t>
-      </w:r>
-      <w:proofErr w:type="spellStart"/>
-      <w:r>
-        <w:rPr>
-          <w:rFonts w:eastAsia="Calibri"/>
-          <w:color w:val="000000" w:themeColor="text1"/>
-        </w:rPr>
-        <w:t>REST</w:t>
-      </w:r>
-      <w:proofErr w:type="spellEnd"/>
-      <w:r>
-        <w:rPr>
-          <w:rFonts w:eastAsia="Calibri"/>
-          <w:color w:val="000000" w:themeColor="text1"/>
-        </w:rPr>
-        <w:t xml:space="preserve"> para facilitar las pruebas.  </w:t>
+        <w:t xml:space="preserve">back-end </w:t>
+      </w:r>
+      <w:r>
+        <w:rPr>
+          <w:rFonts w:eastAsia="Calibri"/>
+          <w:color w:val="000000" w:themeColor="text1"/>
+        </w:rPr>
+        <w:t xml:space="preserve">se usarán servicios con API REST para facilitar las pruebas.  </w:t>
       </w:r>
     </w:p>
     <w:p>
@@ -3039,25 +2809,7 @@
                 <w:bCs/>
                 <w:color w:val="000000" w:themeColor="text1"/>
               </w:rPr>
-              <w:t>Como usuario de la aplicación, deseo poder autenticarme (</w:t>
-            </w:r>
-            <w:proofErr w:type="spellStart"/>
-            <w:r>
-              <w:rPr>
-                <w:rFonts w:eastAsia="Calibri"/>
-                <w:bCs/>
-                <w:color w:val="000000" w:themeColor="text1"/>
-              </w:rPr>
-              <w:t>login</w:t>
-            </w:r>
-            <w:proofErr w:type="spellEnd"/>
-            <w:r>
-              <w:rPr>
-                <w:rFonts w:eastAsia="Calibri"/>
-                <w:bCs/>
-                <w:color w:val="000000" w:themeColor="text1"/>
-              </w:rPr>
-              <w:t xml:space="preserve">) para garantizar </w:t>
+              <w:t xml:space="preserve">Como usuario de la aplicación, deseo poder autenticarme (login) para garantizar </w:t>
             </w:r>
             <w:r>
               <w:rPr>
@@ -3982,25 +3734,19 @@
           <w:color w:val="000000" w:themeColor="text1"/>
         </w:rPr>
         <w:drawing>
-          <wp:anchor distT="0" distB="0" distL="114300" distR="114300" simplePos="0" relativeHeight="251659264" behindDoc="0" locked="0" layoutInCell="1" allowOverlap="1" wp14:anchorId="03188801" wp14:editId="614E7ACC">
-            <wp:simplePos x="0" y="0"/>
-            <wp:positionH relativeFrom="margin">
-              <wp:posOffset>-127000</wp:posOffset>
-            </wp:positionH>
-            <wp:positionV relativeFrom="paragraph">
-              <wp:posOffset>185420</wp:posOffset>
-            </wp:positionV>
-            <wp:extent cx="5743575" cy="3743325"/>
-            <wp:effectExtent l="0" t="0" r="9525" b="9525"/>
-            <wp:wrapSquare wrapText="bothSides"/>
-            <wp:docPr id="2" name="image2.png"/>
-            <wp:cNvGraphicFramePr/>
+          <wp:inline distT="0" distB="0" distL="0" distR="0" wp14:anchorId="6EF83D36" wp14:editId="40F8591D">
+            <wp:extent cx="5613400" cy="3910330"/>
+            <wp:effectExtent l="0" t="0" r="6350" b="0"/>
+            <wp:docPr id="1" name="Imagen 1"/>
+            <wp:cNvGraphicFramePr>
+              <a:graphicFrameLocks xmlns:a="http://schemas.openxmlformats.org/drawingml/2006/main" noChangeAspect="1"/>
+            </wp:cNvGraphicFramePr>
             <a:graphic xmlns:a="http://schemas.openxmlformats.org/drawingml/2006/main">
               <a:graphicData uri="http://schemas.openxmlformats.org/drawingml/2006/picture">
                 <pic:pic xmlns:pic="http://schemas.openxmlformats.org/drawingml/2006/picture">
                   <pic:nvPicPr>
-                    <pic:cNvPr id="0" name="image2.png"/>
-                    <pic:cNvPicPr preferRelativeResize="0"/>
+                    <pic:cNvPr id="1" name="Imagen 1"/>
+                    <pic:cNvPicPr/>
                   </pic:nvPicPr>
                   <pic:blipFill>
                     <a:blip r:embed="rId5">
@@ -4010,7 +3756,6 @@
                         </a:ext>
                       </a:extLst>
                     </a:blip>
-                    <a:srcRect/>
                     <a:stretch>
                       <a:fillRect/>
                     </a:stretch>
@@ -4018,23 +3763,16 @@
                   <pic:spPr>
                     <a:xfrm>
                       <a:off x="0" y="0"/>
-                      <a:ext cx="5743575" cy="3743325"/>
+                      <a:ext cx="5613400" cy="3910330"/>
                     </a:xfrm>
                     <a:prstGeom prst="rect">
                       <a:avLst/>
                     </a:prstGeom>
-                    <a:ln/>
                   </pic:spPr>
                 </pic:pic>
               </a:graphicData>
             </a:graphic>
-            <wp14:sizeRelH relativeFrom="margin">
-              <wp14:pctWidth>0</wp14:pctWidth>
-            </wp14:sizeRelH>
-            <wp14:sizeRelV relativeFrom="margin">
-              <wp14:pctHeight>0</wp14:pctHeight>
-            </wp14:sizeRelV>
-          </wp:anchor>
+          </wp:inline>
         </w:drawing>
       </w:r>
     </w:p>
@@ -4676,6 +4414,29 @@
       </w:tblCellMar>
     </w:tblPr>
   </w:style>
+  <w:style w:type="character" w:styleId="Hipervnculo">
+    <w:name w:val="Hyperlink"/>
+    <w:basedOn w:val="Fuentedeprrafopredeter"/>
+    <w:uiPriority w:val="99"/>
+    <w:unhideWhenUsed/>
+    <w:rsid w:val="0063167B"/>
+    <w:rPr>
+      <w:color w:val="0000FF" w:themeColor="hyperlink"/>
+      <w:u w:val="single"/>
+    </w:rPr>
+  </w:style>
+  <w:style w:type="character" w:styleId="Mencinsinresolver">
+    <w:name w:val="Unresolved Mention"/>
+    <w:basedOn w:val="Fuentedeprrafopredeter"/>
+    <w:uiPriority w:val="99"/>
+    <w:semiHidden/>
+    <w:unhideWhenUsed/>
+    <w:rsid w:val="0063167B"/>
+    <w:rPr>
+      <w:color w:val="605E5C"/>
+      <w:shd w:val="clear" w:color="auto" w:fill="E1DFDD"/>
+    </w:rPr>
+  </w:style>
 </w:styles>
 </file>
 

</xml_diff>

<commit_message>
Actualizacion de diagrama ER en la documentacion
</commit_message>
<xml_diff>
--- a/DOCUMENTACION PROYECTO/SPRINT-1/1. REQUERIMIENTOS/AutomationCDA - FULLSTACK.docx
+++ b/DOCUMENTACION PROYECTO/SPRINT-1/1. REQUERIMIENTOS/AutomationCDA - FULLSTACK.docx
@@ -1483,13 +1483,23 @@
         </w:rPr>
         <w:t xml:space="preserve"> separado el </w:t>
       </w:r>
+      <w:proofErr w:type="spellStart"/>
       <w:r>
         <w:rPr>
           <w:rFonts w:eastAsia="Calibri"/>
           <w:i/>
           <w:color w:val="000000" w:themeColor="text1"/>
         </w:rPr>
-        <w:t xml:space="preserve">front-end </w:t>
+        <w:t>front-end</w:t>
+      </w:r>
+      <w:proofErr w:type="spellEnd"/>
+      <w:r>
+        <w:rPr>
+          <w:rFonts w:eastAsia="Calibri"/>
+          <w:i/>
+          <w:color w:val="000000" w:themeColor="text1"/>
+        </w:rPr>
+        <w:t xml:space="preserve"> </w:t>
       </w:r>
       <w:r>
         <w:rPr>
@@ -1504,8 +1514,18 @@
           <w:i/>
           <w:color w:val="000000" w:themeColor="text1"/>
         </w:rPr>
-        <w:t>back-end</w:t>
-      </w:r>
+        <w:t>back-</w:t>
+      </w:r>
+      <w:proofErr w:type="spellStart"/>
+      <w:r>
+        <w:rPr>
+          <w:rFonts w:eastAsia="Calibri"/>
+          <w:i/>
+          <w:color w:val="000000" w:themeColor="text1"/>
+        </w:rPr>
+        <w:t>end</w:t>
+      </w:r>
+      <w:proofErr w:type="spellEnd"/>
       <w:r>
         <w:rPr>
           <w:rFonts w:eastAsia="Calibri"/>
@@ -1533,14 +1553,48 @@
           <w:i/>
           <w:color w:val="000000" w:themeColor="text1"/>
         </w:rPr>
-        <w:t xml:space="preserve">back-end </w:t>
-      </w:r>
-      <w:r>
-        <w:rPr>
-          <w:rFonts w:eastAsia="Calibri"/>
-          <w:color w:val="000000" w:themeColor="text1"/>
-        </w:rPr>
-        <w:t xml:space="preserve">se usarán servicios con API REST para facilitar las pruebas.  </w:t>
+        <w:t>back-</w:t>
+      </w:r>
+      <w:proofErr w:type="spellStart"/>
+      <w:r>
+        <w:rPr>
+          <w:rFonts w:eastAsia="Calibri"/>
+          <w:i/>
+          <w:color w:val="000000" w:themeColor="text1"/>
+        </w:rPr>
+        <w:t>end</w:t>
+      </w:r>
+      <w:proofErr w:type="spellEnd"/>
+      <w:r>
+        <w:rPr>
+          <w:rFonts w:eastAsia="Calibri"/>
+          <w:i/>
+          <w:color w:val="000000" w:themeColor="text1"/>
+        </w:rPr>
+        <w:t xml:space="preserve"> </w:t>
+      </w:r>
+      <w:r>
+        <w:rPr>
+          <w:rFonts w:eastAsia="Calibri"/>
+          <w:color w:val="000000" w:themeColor="text1"/>
+        </w:rPr>
+        <w:t xml:space="preserve">se usarán servicios con API </w:t>
+      </w:r>
+      <w:proofErr w:type="spellStart"/>
+      <w:r>
+        <w:rPr>
+          <w:rFonts w:eastAsia="Calibri"/>
+          <w:color w:val="000000" w:themeColor="text1"/>
+        </w:rPr>
+        <w:t>REST</w:t>
+      </w:r>
+      <w:proofErr w:type="spellEnd"/>
+      <w:r>
+        <w:rPr>
+          <w:rFonts w:eastAsia="Calibri"/>
+          <w:color w:val="000000" w:themeColor="text1"/>
+        </w:rPr>
+        <w:t xml:space="preserve"> para facilitar las pruebas.  </w:t>
       </w:r>
     </w:p>
     <w:p>
@@ -2809,7 +2863,25 @@
                 <w:bCs/>
                 <w:color w:val="000000" w:themeColor="text1"/>
               </w:rPr>
-              <w:t xml:space="preserve">Como usuario de la aplicación, deseo poder autenticarme (login) para garantizar </w:t>
+              <w:t>Como usuario de la aplicación, deseo poder autenticarme (</w:t>
+            </w:r>
+            <w:proofErr w:type="spellStart"/>
+            <w:r>
+              <w:rPr>
+                <w:rFonts w:eastAsia="Calibri"/>
+                <w:bCs/>
+                <w:color w:val="000000" w:themeColor="text1"/>
+              </w:rPr>
+              <w:t>login</w:t>
+            </w:r>
+            <w:proofErr w:type="spellEnd"/>
+            <w:r>
+              <w:rPr>
+                <w:rFonts w:eastAsia="Calibri"/>
+                <w:bCs/>
+                <w:color w:val="000000" w:themeColor="text1"/>
+              </w:rPr>
+              <w:t xml:space="preserve">) para garantizar </w:t>
             </w:r>
             <w:r>
               <w:rPr>
@@ -3734,10 +3806,10 @@
           <w:color w:val="000000" w:themeColor="text1"/>
         </w:rPr>
         <w:drawing>
-          <wp:inline distT="0" distB="0" distL="0" distR="0" wp14:anchorId="6EF83D36" wp14:editId="40F8591D">
-            <wp:extent cx="5613400" cy="3910330"/>
+          <wp:inline distT="0" distB="0" distL="0" distR="0" wp14:anchorId="0B7332EF" wp14:editId="05701DBA">
+            <wp:extent cx="5613400" cy="3912235"/>
             <wp:effectExtent l="0" t="0" r="6350" b="0"/>
-            <wp:docPr id="1" name="Imagen 1"/>
+            <wp:docPr id="2" name="Imagen 2"/>
             <wp:cNvGraphicFramePr>
               <a:graphicFrameLocks xmlns:a="http://schemas.openxmlformats.org/drawingml/2006/main" noChangeAspect="1"/>
             </wp:cNvGraphicFramePr>
@@ -3745,7 +3817,7 @@
               <a:graphicData uri="http://schemas.openxmlformats.org/drawingml/2006/picture">
                 <pic:pic xmlns:pic="http://schemas.openxmlformats.org/drawingml/2006/picture">
                   <pic:nvPicPr>
-                    <pic:cNvPr id="1" name="Imagen 1"/>
+                    <pic:cNvPr id="2" name="Imagen 2"/>
                     <pic:cNvPicPr/>
                   </pic:nvPicPr>
                   <pic:blipFill>
@@ -3763,7 +3835,7 @@
                   <pic:spPr>
                     <a:xfrm>
                       <a:off x="0" y="0"/>
-                      <a:ext cx="5613400" cy="3910330"/>
+                      <a:ext cx="5613400" cy="3912235"/>
                     </a:xfrm>
                     <a:prstGeom prst="rect">
                       <a:avLst/>

</xml_diff>